<commit_message>
added rain space visualisation 3d
</commit_message>
<xml_diff>
--- a/Текст.docx
+++ b/Текст.docx
@@ -96,10 +96,7 @@
     </w:p>
     <w:p>
       <w:r>
-        <w:t>Влияние скорости движения человека  на итоговое промокание</w:t>
-      </w:r>
-      <w:r>
-        <w:t>, при разной интенсивности.</w:t>
+        <w:t>Влияние скорости движения человека  на итоговое промокание, при разной интенсивности.</w:t>
       </w:r>
     </w:p>
     <w:p>
@@ -137,24 +134,468 @@
       </w:r>
       <w:r>
         <w:t>пространстве</w:t>
+      </w:r>
+    </w:p>
+    <w:p/>
+    <w:p>
+      <w:r>
+        <w:t xml:space="preserve">при одинаковой </w:t>
+      </w:r>
+      <w:proofErr w:type="gramStart"/>
+      <w:r>
+        <w:t>интенсивности</w:t>
+      </w:r>
+      <w:proofErr w:type="gramEnd"/>
+      <w:r>
+        <w:t xml:space="preserve"> но разном размере капель на разных скоростях ()</w:t>
+      </w:r>
+    </w:p>
+    <w:p/>
+    <w:p/>
+    <w:p>
+      <w:r>
+        <w:t>Эксперименты:</w:t>
+      </w:r>
+    </w:p>
+    <w:p>
+      <w:r>
+        <w:t>Каждый эксперимент включает расчет показателей на фиксированном наборе скоростей человека (</w:t>
+      </w:r>
+      <w:proofErr w:type="gramStart"/>
+      <w:r>
+        <w:t>медленная</w:t>
+      </w:r>
+      <w:proofErr w:type="gramEnd"/>
+      <w:r>
+        <w:t xml:space="preserve">, средняя, и максимальная). Во время выполнения каждого набора  параметры среды </w:t>
+      </w:r>
+      <w:r>
+        <w:t xml:space="preserve">(интенсивность и размер капли) </w:t>
+      </w:r>
+      <w:r>
+        <w:t xml:space="preserve">остаются </w:t>
+      </w:r>
+      <w:r>
+        <w:t>неизменными</w:t>
+      </w:r>
+      <w:r>
+        <w:t>.</w:t>
+      </w:r>
+      <w:r>
+        <w:t xml:space="preserve"> Другими словами минимальный показательный набор действий, для того чтобы собрать  </w:t>
+      </w:r>
+    </w:p>
+    <w:p>
+      <w:r>
+        <w:t>Другими словами мы будем гонять нашего человека</w:t>
+      </w:r>
+      <w:r>
+        <w:t xml:space="preserve"> по созданному пространству</w:t>
+      </w:r>
+      <w:r>
+        <w:t xml:space="preserve">, давайте назовем его </w:t>
+      </w:r>
+      <w:r>
+        <w:t>Катя</w:t>
+      </w:r>
+      <w:r>
+        <w:t xml:space="preserve">. Дистанция является константой, то есть </w:t>
+      </w:r>
+      <w:r>
+        <w:t>Кате</w:t>
+      </w:r>
+      <w:r>
+        <w:t xml:space="preserve"> каждый раз нужно будет </w:t>
+      </w:r>
+      <w:r>
+        <w:t>преодолевать</w:t>
+      </w:r>
+      <w:r>
+        <w:t xml:space="preserve"> </w:t>
+      </w:r>
+      <w:r>
+        <w:t>одно и то</w:t>
+      </w:r>
+      <w:r>
+        <w:t xml:space="preserve"> </w:t>
+      </w:r>
+      <w:r>
+        <w:t>же расст</w:t>
+      </w:r>
+      <w:r>
+        <w:t>ояние</w:t>
+      </w:r>
+      <w:r>
+        <w:t xml:space="preserve">. В каждом пробеге мы будем учитывать количество воды осевшей на </w:t>
+      </w:r>
+      <w:r>
+        <w:t>Кате</w:t>
+      </w:r>
+      <w:r>
+        <w:t xml:space="preserve"> </w:t>
+      </w:r>
+      <w:r>
+        <w:t xml:space="preserve">во время прохождения </w:t>
+      </w:r>
+      <w:r>
+        <w:t>дистанции, и н</w:t>
+      </w:r>
+      <w:r>
+        <w:t>екоторые</w:t>
+      </w:r>
+      <w:r>
+        <w:t xml:space="preserve"> другие показатели </w:t>
+      </w:r>
+      <w:r>
+        <w:t xml:space="preserve"> (перечислены ниже). Но чтобы сделать выводы </w:t>
+      </w:r>
+      <w:r>
+        <w:t xml:space="preserve">одного </w:t>
+      </w:r>
+      <w:r>
+        <w:t>забега</w:t>
+      </w:r>
+      <w:r>
+        <w:t xml:space="preserve"> недостаточно, поэтому при сохранении всех па</w:t>
+      </w:r>
+      <w:r>
+        <w:t xml:space="preserve">раметров среды мы попросим </w:t>
+      </w:r>
+      <w:r>
+        <w:t>Катю</w:t>
+      </w:r>
+      <w:r>
+        <w:t xml:space="preserve"> пробежать еще раз чуть быстрее, а потом еще раз еще быстрее, а потом вообще во всю прыть. В итоге можно будет сравнить результаты пробегов и сделать вывод  как нужно бежать под дождем, чтобы меньше промокнуть</w:t>
+      </w:r>
+      <w:r>
+        <w:t>, такой набор забегов буду называть сетом</w:t>
+      </w:r>
+      <w:r>
+        <w:t>.</w:t>
+      </w:r>
+      <w:r>
+        <w:t xml:space="preserve"> В одном сете параметры среды вообще не меняются, </w:t>
+      </w:r>
+      <w:r>
+        <w:t>меняется только скорость прохождения дистанции от забега к забегу.</w:t>
+      </w:r>
+      <w:r>
+        <w:t xml:space="preserve"> </w:t>
+      </w:r>
+      <w:r>
+        <w:t xml:space="preserve">Зачем нужны сеты?  Проведение одного сета даст некоторую информацию, </w:t>
+      </w:r>
+      <w:r>
+        <w:t>но он</w:t>
+      </w:r>
+      <w:r>
+        <w:t>а</w:t>
+      </w:r>
+      <w:r>
+        <w:t xml:space="preserve"> будет не полн</w:t>
+      </w:r>
+      <w:r>
+        <w:t>ой</w:t>
+      </w:r>
+      <w:r>
+        <w:t>, т</w:t>
+      </w:r>
+      <w:r>
+        <w:t xml:space="preserve">ак как дождь бывает разный,  например моросящий дождь, </w:t>
+      </w:r>
+      <w:r>
+        <w:lastRenderedPageBreak/>
+        <w:t xml:space="preserve">или проливной ливень, и нужно </w:t>
+      </w:r>
+      <w:r>
+        <w:t>проверить – во всех ли ситуациях нужно вести себя одинаково</w:t>
+      </w:r>
+      <w:r>
+        <w:t>. За это отвечают два других параметра: размер капли и интенсивность дождя</w:t>
+      </w:r>
+      <w:r>
+        <w:t>. В нашей модели они не связаны</w:t>
+      </w:r>
+      <w:r>
+        <w:t xml:space="preserve">, поэтому мы можем моделировать ситуации «редкие крупные капли» когда интенсивность (мм/час) небольшая но капли крупные, </w:t>
+      </w:r>
+      <w:r>
+        <w:t xml:space="preserve">или </w:t>
+      </w:r>
+      <w:r>
+        <w:t xml:space="preserve"> «стена моросящего дождя»</w:t>
+      </w:r>
+      <w:r>
+        <w:t xml:space="preserve"> (когда</w:t>
+      </w:r>
+      <w:proofErr w:type="gramStart"/>
+      <w:r>
+        <w:t xml:space="preserve"> )</w:t>
+      </w:r>
+      <w:proofErr w:type="gramEnd"/>
+      <w:r>
+        <w:t>.</w:t>
+      </w:r>
+      <w:r>
+        <w:t xml:space="preserve"> Размер капли сильно влияет на скорость падения, поэтому даже небольшое изменение размера капли сильно влияет на количество капель в объеме пространства для эксперимента.</w:t>
+      </w:r>
+    </w:p>
+    <w:p>
+      <w:pPr>
+        <w:spacing w:after="0" w:line="240" w:lineRule="auto"/>
+      </w:pPr>
+      <w:r>
+        <w:t>Показатели:</w:t>
+      </w:r>
+    </w:p>
+    <w:p>
+      <w:pPr>
+        <w:spacing w:after="0" w:line="240" w:lineRule="auto"/>
+      </w:pPr>
+      <w:r>
+        <w:t>забег</w:t>
+      </w:r>
+    </w:p>
+    <w:p>
+      <w:pPr>
+        <w:spacing w:after="0" w:line="240" w:lineRule="auto"/>
+      </w:pPr>
+      <w:r>
+        <w:t>- объем полученной воды;</w:t>
+      </w:r>
+    </w:p>
+    <w:p>
+      <w:pPr>
+        <w:spacing w:after="0" w:line="240" w:lineRule="auto"/>
+      </w:pPr>
+      <w:r>
+        <w:t xml:space="preserve">- </w:t>
+      </w:r>
+      <w:r>
+        <w:t>количество капель всего</w:t>
+      </w:r>
+      <w:r>
+        <w:t>;</w:t>
+      </w:r>
+    </w:p>
+    <w:p>
+      <w:pPr>
+        <w:spacing w:after="0" w:line="240" w:lineRule="auto"/>
+      </w:pPr>
+      <w:r>
+        <w:t>- количество (объем) капель сверху</w:t>
+      </w:r>
+      <w:r>
+        <w:t xml:space="preserve"> всего</w:t>
+      </w:r>
+      <w:r>
+        <w:t>;</w:t>
+      </w:r>
+    </w:p>
+    <w:p>
+      <w:pPr>
+        <w:spacing w:after="0" w:line="240" w:lineRule="auto"/>
+      </w:pPr>
+      <w:r>
+        <w:t xml:space="preserve">- количество </w:t>
+      </w:r>
+      <w:r>
+        <w:t>(объем)</w:t>
+      </w:r>
+      <w:r>
+        <w:t xml:space="preserve"> капель спереди</w:t>
+      </w:r>
+      <w:r>
+        <w:t xml:space="preserve"> всего</w:t>
+      </w:r>
+      <w:r>
+        <w:t>;</w:t>
+      </w:r>
+    </w:p>
+    <w:p>
+      <w:pPr>
+        <w:spacing w:after="0" w:line="240" w:lineRule="auto"/>
+      </w:pPr>
+      <w:r>
+        <w:t>- средний прирост за один тик;</w:t>
+      </w:r>
+    </w:p>
+    <w:p>
+      <w:pPr>
+        <w:spacing w:after="0" w:line="240" w:lineRule="auto"/>
+      </w:pPr>
+      <w:r>
+        <w:t xml:space="preserve">- средний прирост за один тик (не включая </w:t>
+      </w:r>
+      <w:proofErr w:type="gramStart"/>
+      <w:r>
+        <w:t>фронтальные</w:t>
+      </w:r>
+      <w:proofErr w:type="gramEnd"/>
+      <w:r>
+        <w:t>);</w:t>
+      </w:r>
+    </w:p>
+    <w:p>
+      <w:pPr>
+        <w:spacing w:after="0" w:line="240" w:lineRule="auto"/>
+      </w:pPr>
+      <w:r>
+        <w:t xml:space="preserve">- </w:t>
+      </w:r>
+      <w:proofErr w:type="gramStart"/>
+      <w:r>
+        <w:t>средний</w:t>
+      </w:r>
+      <w:proofErr w:type="gramEnd"/>
+      <w:r>
+        <w:t xml:space="preserve"> прирос за одно горизонтальное смещение (всего </w:t>
+      </w:r>
+      <w:r>
+        <w:t xml:space="preserve">/ </w:t>
+      </w:r>
+      <w:r>
+        <w:t>только горизонтальные</w:t>
+      </w:r>
+      <w:r>
+        <w:t>/</w:t>
+      </w:r>
+      <w:r>
+        <w:t xml:space="preserve"> только фронтальные)</w:t>
+      </w:r>
+    </w:p>
+    <w:p>
+      <w:pPr>
+        <w:spacing w:after="0" w:line="240" w:lineRule="auto"/>
+      </w:pPr>
+      <w:r>
+        <w:t>сет</w:t>
+      </w:r>
+    </w:p>
+    <w:p>
+      <w:pPr>
+        <w:spacing w:after="0" w:line="240" w:lineRule="auto"/>
+      </w:pPr>
+      <w:r>
+        <w:t xml:space="preserve">- разница </w:t>
+      </w:r>
+      <w:r>
+        <w:t>полученного объема на разных скоростях.</w:t>
+      </w:r>
+    </w:p>
+    <w:p>
+      <w:pPr>
+        <w:spacing w:after="0" w:line="240" w:lineRule="auto"/>
+      </w:pPr>
+      <w:r>
+        <w:t>- другие разницы</w:t>
+      </w:r>
+    </w:p>
+    <w:p>
+      <w:pPr>
+        <w:spacing w:after="0" w:line="240" w:lineRule="auto"/>
+      </w:pPr>
+    </w:p>
+    <w:p>
+      <w:pPr>
+        <w:spacing w:after="0" w:line="240" w:lineRule="auto"/>
+      </w:pPr>
+      <w:r>
+        <w:t>наборы сетов</w:t>
+      </w:r>
+    </w:p>
+    <w:p>
+      <w:pPr>
+        <w:spacing w:after="0" w:line="240" w:lineRule="auto"/>
+      </w:pPr>
+    </w:p>
+    <w:p>
+      <w:pPr>
+        <w:pStyle w:val="a3"/>
+        <w:numPr>
+          <w:ilvl w:val="0"/>
+          <w:numId w:val="3"/>
+        </w:numPr>
+      </w:pPr>
+      <w:r>
+        <w:t xml:space="preserve">Интенсивность: </w:t>
+      </w:r>
+      <w:r>
+        <w:t xml:space="preserve"> При постоянном размере капли проводится несколько сетов с различной интенсивностью. Цель – нужно ли менять стратегию при разной интенсивности.</w:t>
+      </w:r>
+    </w:p>
+    <w:p>
+      <w:pPr>
+        <w:pStyle w:val="a3"/>
+        <w:numPr>
+          <w:ilvl w:val="0"/>
+          <w:numId w:val="3"/>
+        </w:numPr>
+      </w:pPr>
+      <w:r>
+        <w:t xml:space="preserve">Размер капли: При постоянной интенсивности проводится несколько сетов с различным размером капель. Цель - </w:t>
+      </w:r>
+      <w:r>
+        <w:t>нужно ли менять стр</w:t>
+      </w:r>
+      <w:r>
+        <w:t>атегию при разном размере капель.</w:t>
+      </w:r>
+    </w:p>
+    <w:p>
+      <w:pPr>
+        <w:pStyle w:val="a3"/>
+        <w:numPr>
+          <w:ilvl w:val="0"/>
+          <w:numId w:val="3"/>
+        </w:numPr>
+      </w:pPr>
+      <w:r>
+        <w:t xml:space="preserve">Размер капли: При постоянной интенсивности и скорости проводится несколько сетов с различным размером капель. Цель выяснить влияние </w:t>
+      </w:r>
+      <w:proofErr w:type="spellStart"/>
+      <w:r>
+        <w:t>крупноты</w:t>
+      </w:r>
+      <w:proofErr w:type="spellEnd"/>
+      <w:r>
+        <w:t xml:space="preserve"> капель </w:t>
+      </w:r>
+      <w:r>
+        <w:t>(</w:t>
       </w:r>
       <w:bookmarkStart w:id="0" w:name="_GoBack"/>
       <w:bookmarkEnd w:id="0"/>
+      <w:r>
+        <w:t xml:space="preserve">характера дождя) </w:t>
+      </w:r>
+      <w:r>
+        <w:t xml:space="preserve">на </w:t>
+      </w:r>
+      <w:proofErr w:type="spellStart"/>
+      <w:r>
+        <w:t>итоговоую</w:t>
+      </w:r>
+      <w:proofErr w:type="spellEnd"/>
+      <w:r>
+        <w:t xml:space="preserve"> </w:t>
+      </w:r>
+      <w:proofErr w:type="spellStart"/>
+      <w:r>
+        <w:t>промокаемость</w:t>
+      </w:r>
+      <w:proofErr w:type="spellEnd"/>
+      <w:r>
+        <w:t xml:space="preserve">, при постоянной интенсивности и скорости. </w:t>
+      </w:r>
+    </w:p>
+    <w:p>
+      <w:pPr>
+        <w:pStyle w:val="a3"/>
+        <w:ind w:left="780"/>
+      </w:pPr>
     </w:p>
     <w:p/>
-    <w:p>
-      <w:r>
-        <w:t xml:space="preserve">при одинаковой </w:t>
-      </w:r>
-      <w:proofErr w:type="gramStart"/>
-      <w:r>
-        <w:t>интенсивности</w:t>
-      </w:r>
-      <w:proofErr w:type="gramEnd"/>
-      <w:r>
-        <w:t xml:space="preserve"> но разном размере капель на разных скоростях ()</w:t>
-      </w:r>
-    </w:p>
     <w:p/>
     <w:p/>
     <w:p/>
@@ -166,6 +607,287 @@
     </w:sectPr>
   </w:body>
 </w:document>
+</file>
+
+<file path=word/numbering.xml><?xml version="1.0" encoding="utf-8"?>
+<w:numbering xmlns:wpc="http://schemas.microsoft.com/office/word/2010/wordprocessingCanvas" xmlns:mc="http://schemas.openxmlformats.org/markup-compatibility/2006" xmlns:o="urn:schemas-microsoft-com:office:office" xmlns:r="http://schemas.openxmlformats.org/officeDocument/2006/relationships" xmlns:m="http://schemas.openxmlformats.org/officeDocument/2006/math" xmlns:v="urn:schemas-microsoft-com:vml" xmlns:wp14="http://schemas.microsoft.com/office/word/2010/wordprocessingDrawing" xmlns:wp="http://schemas.openxmlformats.org/drawingml/2006/wordprocessingDrawing" xmlns:w10="urn:schemas-microsoft-com:office:word" xmlns:w="http://schemas.openxmlformats.org/wordprocessingml/2006/main" xmlns:w14="http://schemas.microsoft.com/office/word/2010/wordml" xmlns:wpg="http://schemas.microsoft.com/office/word/2010/wordprocessingGroup" xmlns:wpi="http://schemas.microsoft.com/office/word/2010/wordprocessingInk" xmlns:wne="http://schemas.microsoft.com/office/word/2006/wordml" xmlns:wps="http://schemas.microsoft.com/office/word/2010/wordprocessingShape" mc:Ignorable="w14 wp14">
+  <w:abstractNum w:abstractNumId="0">
+    <w:nsid w:val="1E8A3AC3"/>
+    <w:multiLevelType w:val="hybridMultilevel"/>
+    <w:tmpl w:val="2C448DCA"/>
+    <w:lvl w:ilvl="0" w:tplc="30E8912E">
+      <w:start w:val="1"/>
+      <w:numFmt w:val="decimal"/>
+      <w:lvlText w:val="%1)"/>
+      <w:lvlJc w:val="left"/>
+      <w:pPr>
+        <w:ind w:left="780" w:hanging="360"/>
+      </w:pPr>
+      <w:rPr>
+        <w:rFonts w:hint="default"/>
+      </w:rPr>
+    </w:lvl>
+    <w:lvl w:ilvl="1" w:tplc="04190019" w:tentative="1">
+      <w:start w:val="1"/>
+      <w:numFmt w:val="lowerLetter"/>
+      <w:lvlText w:val="%2."/>
+      <w:lvlJc w:val="left"/>
+      <w:pPr>
+        <w:ind w:left="1500" w:hanging="360"/>
+      </w:pPr>
+    </w:lvl>
+    <w:lvl w:ilvl="2" w:tplc="0419001B" w:tentative="1">
+      <w:start w:val="1"/>
+      <w:numFmt w:val="lowerRoman"/>
+      <w:lvlText w:val="%3."/>
+      <w:lvlJc w:val="right"/>
+      <w:pPr>
+        <w:ind w:left="2220" w:hanging="180"/>
+      </w:pPr>
+    </w:lvl>
+    <w:lvl w:ilvl="3" w:tplc="0419000F" w:tentative="1">
+      <w:start w:val="1"/>
+      <w:numFmt w:val="decimal"/>
+      <w:lvlText w:val="%4."/>
+      <w:lvlJc w:val="left"/>
+      <w:pPr>
+        <w:ind w:left="2940" w:hanging="360"/>
+      </w:pPr>
+    </w:lvl>
+    <w:lvl w:ilvl="4" w:tplc="04190019" w:tentative="1">
+      <w:start w:val="1"/>
+      <w:numFmt w:val="lowerLetter"/>
+      <w:lvlText w:val="%5."/>
+      <w:lvlJc w:val="left"/>
+      <w:pPr>
+        <w:ind w:left="3660" w:hanging="360"/>
+      </w:pPr>
+    </w:lvl>
+    <w:lvl w:ilvl="5" w:tplc="0419001B" w:tentative="1">
+      <w:start w:val="1"/>
+      <w:numFmt w:val="lowerRoman"/>
+      <w:lvlText w:val="%6."/>
+      <w:lvlJc w:val="right"/>
+      <w:pPr>
+        <w:ind w:left="4380" w:hanging="180"/>
+      </w:pPr>
+    </w:lvl>
+    <w:lvl w:ilvl="6" w:tplc="0419000F" w:tentative="1">
+      <w:start w:val="1"/>
+      <w:numFmt w:val="decimal"/>
+      <w:lvlText w:val="%7."/>
+      <w:lvlJc w:val="left"/>
+      <w:pPr>
+        <w:ind w:left="5100" w:hanging="360"/>
+      </w:pPr>
+    </w:lvl>
+    <w:lvl w:ilvl="7" w:tplc="04190019" w:tentative="1">
+      <w:start w:val="1"/>
+      <w:numFmt w:val="lowerLetter"/>
+      <w:lvlText w:val="%8."/>
+      <w:lvlJc w:val="left"/>
+      <w:pPr>
+        <w:ind w:left="5820" w:hanging="360"/>
+      </w:pPr>
+    </w:lvl>
+    <w:lvl w:ilvl="8" w:tplc="0419001B" w:tentative="1">
+      <w:start w:val="1"/>
+      <w:numFmt w:val="lowerRoman"/>
+      <w:lvlText w:val="%9."/>
+      <w:lvlJc w:val="right"/>
+      <w:pPr>
+        <w:ind w:left="6540" w:hanging="180"/>
+      </w:pPr>
+    </w:lvl>
+  </w:abstractNum>
+  <w:abstractNum w:abstractNumId="1">
+    <w:nsid w:val="44E36C6C"/>
+    <w:multiLevelType w:val="hybridMultilevel"/>
+    <w:tmpl w:val="1444DF96"/>
+    <w:lvl w:ilvl="0" w:tplc="208E6398">
+      <w:start w:val="1"/>
+      <w:numFmt w:val="decimal"/>
+      <w:lvlText w:val="%1."/>
+      <w:lvlJc w:val="left"/>
+      <w:pPr>
+        <w:ind w:left="420" w:hanging="360"/>
+      </w:pPr>
+      <w:rPr>
+        <w:rFonts w:hint="default"/>
+      </w:rPr>
+    </w:lvl>
+    <w:lvl w:ilvl="1" w:tplc="04190019" w:tentative="1">
+      <w:start w:val="1"/>
+      <w:numFmt w:val="lowerLetter"/>
+      <w:lvlText w:val="%2."/>
+      <w:lvlJc w:val="left"/>
+      <w:pPr>
+        <w:ind w:left="1140" w:hanging="360"/>
+      </w:pPr>
+    </w:lvl>
+    <w:lvl w:ilvl="2" w:tplc="0419001B" w:tentative="1">
+      <w:start w:val="1"/>
+      <w:numFmt w:val="lowerRoman"/>
+      <w:lvlText w:val="%3."/>
+      <w:lvlJc w:val="right"/>
+      <w:pPr>
+        <w:ind w:left="1860" w:hanging="180"/>
+      </w:pPr>
+    </w:lvl>
+    <w:lvl w:ilvl="3" w:tplc="0419000F" w:tentative="1">
+      <w:start w:val="1"/>
+      <w:numFmt w:val="decimal"/>
+      <w:lvlText w:val="%4."/>
+      <w:lvlJc w:val="left"/>
+      <w:pPr>
+        <w:ind w:left="2580" w:hanging="360"/>
+      </w:pPr>
+    </w:lvl>
+    <w:lvl w:ilvl="4" w:tplc="04190019" w:tentative="1">
+      <w:start w:val="1"/>
+      <w:numFmt w:val="lowerLetter"/>
+      <w:lvlText w:val="%5."/>
+      <w:lvlJc w:val="left"/>
+      <w:pPr>
+        <w:ind w:left="3300" w:hanging="360"/>
+      </w:pPr>
+    </w:lvl>
+    <w:lvl w:ilvl="5" w:tplc="0419001B" w:tentative="1">
+      <w:start w:val="1"/>
+      <w:numFmt w:val="lowerRoman"/>
+      <w:lvlText w:val="%6."/>
+      <w:lvlJc w:val="right"/>
+      <w:pPr>
+        <w:ind w:left="4020" w:hanging="180"/>
+      </w:pPr>
+    </w:lvl>
+    <w:lvl w:ilvl="6" w:tplc="0419000F" w:tentative="1">
+      <w:start w:val="1"/>
+      <w:numFmt w:val="decimal"/>
+      <w:lvlText w:val="%7."/>
+      <w:lvlJc w:val="left"/>
+      <w:pPr>
+        <w:ind w:left="4740" w:hanging="360"/>
+      </w:pPr>
+    </w:lvl>
+    <w:lvl w:ilvl="7" w:tplc="04190019" w:tentative="1">
+      <w:start w:val="1"/>
+      <w:numFmt w:val="lowerLetter"/>
+      <w:lvlText w:val="%8."/>
+      <w:lvlJc w:val="left"/>
+      <w:pPr>
+        <w:ind w:left="5460" w:hanging="360"/>
+      </w:pPr>
+    </w:lvl>
+    <w:lvl w:ilvl="8" w:tplc="0419001B" w:tentative="1">
+      <w:start w:val="1"/>
+      <w:numFmt w:val="lowerRoman"/>
+      <w:lvlText w:val="%9."/>
+      <w:lvlJc w:val="right"/>
+      <w:pPr>
+        <w:ind w:left="6180" w:hanging="180"/>
+      </w:pPr>
+    </w:lvl>
+  </w:abstractNum>
+  <w:abstractNum w:abstractNumId="2">
+    <w:nsid w:val="5F104188"/>
+    <w:multiLevelType w:val="hybridMultilevel"/>
+    <w:tmpl w:val="5F023394"/>
+    <w:lvl w:ilvl="0" w:tplc="04190011">
+      <w:start w:val="1"/>
+      <w:numFmt w:val="decimal"/>
+      <w:lvlText w:val="%1)"/>
+      <w:lvlJc w:val="left"/>
+      <w:pPr>
+        <w:ind w:left="720" w:hanging="360"/>
+      </w:pPr>
+      <w:rPr>
+        <w:rFonts w:hint="default"/>
+      </w:rPr>
+    </w:lvl>
+    <w:lvl w:ilvl="1" w:tplc="04190019" w:tentative="1">
+      <w:start w:val="1"/>
+      <w:numFmt w:val="lowerLetter"/>
+      <w:lvlText w:val="%2."/>
+      <w:lvlJc w:val="left"/>
+      <w:pPr>
+        <w:ind w:left="1440" w:hanging="360"/>
+      </w:pPr>
+    </w:lvl>
+    <w:lvl w:ilvl="2" w:tplc="0419001B" w:tentative="1">
+      <w:start w:val="1"/>
+      <w:numFmt w:val="lowerRoman"/>
+      <w:lvlText w:val="%3."/>
+      <w:lvlJc w:val="right"/>
+      <w:pPr>
+        <w:ind w:left="2160" w:hanging="180"/>
+      </w:pPr>
+    </w:lvl>
+    <w:lvl w:ilvl="3" w:tplc="0419000F" w:tentative="1">
+      <w:start w:val="1"/>
+      <w:numFmt w:val="decimal"/>
+      <w:lvlText w:val="%4."/>
+      <w:lvlJc w:val="left"/>
+      <w:pPr>
+        <w:ind w:left="2880" w:hanging="360"/>
+      </w:pPr>
+    </w:lvl>
+    <w:lvl w:ilvl="4" w:tplc="04190019" w:tentative="1">
+      <w:start w:val="1"/>
+      <w:numFmt w:val="lowerLetter"/>
+      <w:lvlText w:val="%5."/>
+      <w:lvlJc w:val="left"/>
+      <w:pPr>
+        <w:ind w:left="3600" w:hanging="360"/>
+      </w:pPr>
+    </w:lvl>
+    <w:lvl w:ilvl="5" w:tplc="0419001B" w:tentative="1">
+      <w:start w:val="1"/>
+      <w:numFmt w:val="lowerRoman"/>
+      <w:lvlText w:val="%6."/>
+      <w:lvlJc w:val="right"/>
+      <w:pPr>
+        <w:ind w:left="4320" w:hanging="180"/>
+      </w:pPr>
+    </w:lvl>
+    <w:lvl w:ilvl="6" w:tplc="0419000F" w:tentative="1">
+      <w:start w:val="1"/>
+      <w:numFmt w:val="decimal"/>
+      <w:lvlText w:val="%7."/>
+      <w:lvlJc w:val="left"/>
+      <w:pPr>
+        <w:ind w:left="5040" w:hanging="360"/>
+      </w:pPr>
+    </w:lvl>
+    <w:lvl w:ilvl="7" w:tplc="04190019" w:tentative="1">
+      <w:start w:val="1"/>
+      <w:numFmt w:val="lowerLetter"/>
+      <w:lvlText w:val="%8."/>
+      <w:lvlJc w:val="left"/>
+      <w:pPr>
+        <w:ind w:left="5760" w:hanging="360"/>
+      </w:pPr>
+    </w:lvl>
+    <w:lvl w:ilvl="8" w:tplc="0419001B" w:tentative="1">
+      <w:start w:val="1"/>
+      <w:numFmt w:val="lowerRoman"/>
+      <w:lvlText w:val="%9."/>
+      <w:lvlJc w:val="right"/>
+      <w:pPr>
+        <w:ind w:left="6480" w:hanging="180"/>
+      </w:pPr>
+    </w:lvl>
+  </w:abstractNum>
+  <w:num w:numId="1">
+    <w:abstractNumId w:val="2"/>
+  </w:num>
+  <w:num w:numId="2">
+    <w:abstractNumId w:val="1"/>
+  </w:num>
+  <w:num w:numId="3">
+    <w:abstractNumId w:val="0"/>
+  </w:num>
+</w:numbering>
 </file>
 
 <file path=word/styles.xml><?xml version="1.0" encoding="utf-8"?>
@@ -359,6 +1081,17 @@
     <w:semiHidden/>
     <w:unhideWhenUsed/>
   </w:style>
+  <w:style w:type="paragraph" w:styleId="a3">
+    <w:name w:val="List Paragraph"/>
+    <w:basedOn w:val="a"/>
+    <w:uiPriority w:val="34"/>
+    <w:qFormat/>
+    <w:rsid w:val="00F72693"/>
+    <w:pPr>
+      <w:ind w:left="720"/>
+      <w:contextualSpacing/>
+    </w:pPr>
+  </w:style>
 </w:styles>
 </file>
 
@@ -552,6 +1285,17 @@
     <w:uiPriority w:val="99"/>
     <w:semiHidden/>
     <w:unhideWhenUsed/>
+  </w:style>
+  <w:style w:type="paragraph" w:styleId="a3">
+    <w:name w:val="List Paragraph"/>
+    <w:basedOn w:val="a"/>
+    <w:uiPriority w:val="34"/>
+    <w:qFormat/>
+    <w:rsid w:val="00F72693"/>
+    <w:pPr>
+      <w:ind w:left="720"/>
+      <w:contextualSpacing/>
+    </w:pPr>
   </w:style>
 </w:styles>
 </file>

</xml_diff>